<commit_message>
explicación de git log alfinal
</commit_message>
<xml_diff>
--- a/tutorial git repo local de cero/tutorial de cero git básiquísimo.docx
+++ b/tutorial git repo local de cero/tutorial de cero git básiquísimo.docx
@@ -45,27 +45,7 @@
           <w:szCs w:val="24"/>
           <w:lang w:val="es-AR"/>
         </w:rPr>
-        <w:t xml:space="preserve"> Descargar </w:t>
-      </w:r>
-      <w:proofErr w:type="gramStart"/>
-      <w:r>
-        <w:rPr>
-          <w:rFonts w:ascii="Amasis MT Pro" w:hAnsi="Amasis MT Pro"/>
-          <w:sz w:val="24"/>
-          <w:szCs w:val="24"/>
-          <w:lang w:val="es-AR"/>
-        </w:rPr>
-        <w:t>Git :</w:t>
-      </w:r>
-      <w:proofErr w:type="gramEnd"/>
-      <w:r>
-        <w:rPr>
-          <w:rFonts w:ascii="Amasis MT Pro" w:hAnsi="Amasis MT Pro"/>
-          <w:sz w:val="24"/>
-          <w:szCs w:val="24"/>
-          <w:lang w:val="es-AR"/>
-        </w:rPr>
-        <w:t xml:space="preserve">  </w:t>
+        <w:t xml:space="preserve"> Descargar Git :  </w:t>
       </w:r>
       <w:hyperlink r:id="rId5" w:history="1">
         <w:r>
@@ -210,17 +190,7 @@
           <w:szCs w:val="24"/>
           <w:lang w:val="es-AR"/>
         </w:rPr>
-        <w:t xml:space="preserve"> al completar un comando</w:t>
-      </w:r>
-      <w:proofErr w:type="gramStart"/>
-      <w:r>
-        <w:rPr>
-          <w:rFonts w:ascii="Amasis MT Pro" w:hAnsi="Amasis MT Pro"/>
-          <w:sz w:val="24"/>
-          <w:szCs w:val="24"/>
-          <w:lang w:val="es-AR"/>
-        </w:rPr>
-        <w:t xml:space="preserve">. </w:t>
+        <w:t xml:space="preserve"> al completar un comando. </w:t>
       </w:r>
       <w:r>
         <w:rPr>
@@ -231,7 +201,6 @@
         </w:rPr>
         <w:t>)</w:t>
       </w:r>
-      <w:proofErr w:type="gramEnd"/>
     </w:p>
     <w:p>
       <w:pPr>
@@ -364,7 +333,6 @@
         <w:t xml:space="preserve"> --</w:t>
       </w:r>
       <w:proofErr w:type="spellStart"/>
-      <w:proofErr w:type="gramStart"/>
       <w:r>
         <w:rPr>
           <w:rFonts w:ascii="Amasis MT Pro" w:hAnsi="Amasis MT Pro"/>
@@ -374,7 +342,6 @@
         <w:t>user.email</w:t>
       </w:r>
       <w:proofErr w:type="spellEnd"/>
-      <w:proofErr w:type="gramEnd"/>
       <w:r>
         <w:rPr>
           <w:rFonts w:ascii="Amasis MT Pro" w:hAnsi="Amasis MT Pro"/>
@@ -712,6 +679,7 @@
       <w:r>
         <w:rPr>
           <w:rFonts w:ascii="Amasis MT Pro" w:hAnsi="Amasis MT Pro"/>
+          <w:noProof/>
           <w:lang w:val="es-AR"/>
         </w:rPr>
         <w:drawing>
@@ -762,6 +730,7 @@
       <w:r>
         <w:rPr>
           <w:rFonts w:ascii="Amasis MT Pro" w:hAnsi="Amasis MT Pro"/>
+          <w:noProof/>
           <w:lang w:val="es-AR"/>
         </w:rPr>
         <w:drawing>
@@ -814,21 +783,7 @@
         <w:rPr>
           <w:rFonts w:ascii="Amasis MT Pro" w:hAnsi="Amasis MT Pro"/>
         </w:rPr>
-        <w:t xml:space="preserve">El comando </w:t>
-      </w:r>
-      <w:proofErr w:type="gramStart"/>
-      <w:r>
-        <w:rPr>
-          <w:rFonts w:ascii="Amasis MT Pro" w:hAnsi="Amasis MT Pro"/>
-        </w:rPr>
-        <w:t>es :</w:t>
-      </w:r>
-      <w:proofErr w:type="gramEnd"/>
-      <w:r>
-        <w:rPr>
-          <w:rFonts w:ascii="Amasis MT Pro" w:hAnsi="Amasis MT Pro"/>
-        </w:rPr>
-        <w:t xml:space="preserve"> </w:t>
+        <w:t xml:space="preserve">El comando es : </w:t>
       </w:r>
       <w:proofErr w:type="spellStart"/>
       <w:r>
@@ -1067,6 +1022,7 @@
       <w:r>
         <w:rPr>
           <w:rFonts w:ascii="Amasis MT Pro" w:hAnsi="Amasis MT Pro"/>
+          <w:noProof/>
           <w:lang w:val="es-AR"/>
         </w:rPr>
         <w:drawing>
@@ -1117,6 +1073,7 @@
       <w:r>
         <w:rPr>
           <w:rFonts w:ascii="Amasis MT Pro" w:hAnsi="Amasis MT Pro"/>
+          <w:noProof/>
           <w:lang w:val="es-AR"/>
         </w:rPr>
         <w:drawing>
@@ -1206,6 +1163,7 @@
       <w:r>
         <w:rPr>
           <w:rFonts w:ascii="Amasis MT Pro" w:hAnsi="Amasis MT Pro"/>
+          <w:noProof/>
           <w:lang w:val="es-AR"/>
         </w:rPr>
         <w:drawing>
@@ -1347,29 +1305,21 @@
           <w:rFonts w:ascii="Amasis MT Pro" w:hAnsi="Amasis MT Pro"/>
           <w:lang w:val="es-AR"/>
         </w:rPr>
-        <w:t xml:space="preserve">. Debería aparecer algo </w:t>
-      </w:r>
-      <w:proofErr w:type="gramStart"/>
-      <w:r>
-        <w:rPr>
-          <w:rFonts w:ascii="Amasis MT Pro" w:hAnsi="Amasis MT Pro"/>
-          <w:lang w:val="es-AR"/>
-        </w:rPr>
-        <w:t>así :</w:t>
-      </w:r>
-      <w:proofErr w:type="gramEnd"/>
-    </w:p>
-    <w:p>
-      <w:pPr>
-        <w:ind w:left="360"/>
-        <w:rPr>
-          <w:rFonts w:ascii="Amasis MT Pro" w:hAnsi="Amasis MT Pro"/>
-          <w:lang w:val="es-AR"/>
-        </w:rPr>
-      </w:pPr>
-      <w:r>
-        <w:rPr>
-          <w:rFonts w:ascii="Amasis MT Pro" w:hAnsi="Amasis MT Pro"/>
+        <w:t>. Debería aparecer algo así :</w:t>
+      </w:r>
+    </w:p>
+    <w:p>
+      <w:pPr>
+        <w:ind w:left="360"/>
+        <w:rPr>
+          <w:rFonts w:ascii="Amasis MT Pro" w:hAnsi="Amasis MT Pro"/>
+          <w:lang w:val="es-AR"/>
+        </w:rPr>
+      </w:pPr>
+      <w:r>
+        <w:rPr>
+          <w:rFonts w:ascii="Amasis MT Pro" w:hAnsi="Amasis MT Pro"/>
+          <w:noProof/>
           <w:lang w:val="es-AR"/>
         </w:rPr>
         <w:drawing>
@@ -1471,15 +1421,7 @@
           <w:rFonts w:ascii="Amasis MT Pro" w:hAnsi="Amasis MT Pro"/>
           <w:lang w:val="es-AR"/>
         </w:rPr>
-        <w:t xml:space="preserve">, en la carpeta donde lo inicializamos hay un archivo oculto que se </w:t>
-      </w:r>
-      <w:proofErr w:type="gramStart"/>
-      <w:r>
-        <w:rPr>
-          <w:rFonts w:ascii="Amasis MT Pro" w:hAnsi="Amasis MT Pro"/>
-          <w:lang w:val="es-AR"/>
-        </w:rPr>
-        <w:t>llama .</w:t>
+        <w:t>, en la carpeta donde lo inicializamos hay un archivo oculto que se llama .</w:t>
       </w:r>
       <w:proofErr w:type="spellStart"/>
       <w:r>
@@ -1490,7 +1432,6 @@
         <w:t>git</w:t>
       </w:r>
       <w:proofErr w:type="spellEnd"/>
-      <w:proofErr w:type="gramEnd"/>
     </w:p>
     <w:p>
       <w:pPr>
@@ -1519,6 +1460,7 @@
       <w:r>
         <w:rPr>
           <w:rFonts w:ascii="Amasis MT Pro" w:hAnsi="Amasis MT Pro"/>
+          <w:noProof/>
           <w:lang w:val="es-AR"/>
         </w:rPr>
         <w:drawing>
@@ -1603,23 +1545,7 @@
           <w:rFonts w:ascii="Amasis MT Pro" w:hAnsi="Amasis MT Pro"/>
           <w:lang w:val="es-AR"/>
         </w:rPr>
-        <w:t xml:space="preserve">, </w:t>
-      </w:r>
-      <w:proofErr w:type="gramStart"/>
-      <w:r>
-        <w:rPr>
-          <w:rFonts w:ascii="Amasis MT Pro" w:hAnsi="Amasis MT Pro"/>
-          <w:lang w:val="es-AR"/>
-        </w:rPr>
-        <w:t>y  con</w:t>
-      </w:r>
-      <w:proofErr w:type="gramEnd"/>
-      <w:r>
-        <w:rPr>
-          <w:rFonts w:ascii="Amasis MT Pro" w:hAnsi="Amasis MT Pro"/>
-          <w:lang w:val="es-AR"/>
-        </w:rPr>
-        <w:t xml:space="preserve"> el comando :</w:t>
+        <w:t>, y  con el comando :</w:t>
       </w:r>
     </w:p>
     <w:p>
@@ -1644,23 +1570,7 @@
           <w:rFonts w:ascii="Amasis MT Pro" w:hAnsi="Amasis MT Pro"/>
           <w:lang w:val="es-AR"/>
         </w:rPr>
-        <w:t xml:space="preserve"> </w:t>
-      </w:r>
-      <w:proofErr w:type="gramStart"/>
-      <w:r>
-        <w:rPr>
-          <w:rFonts w:ascii="Amasis MT Pro" w:hAnsi="Amasis MT Pro"/>
-          <w:lang w:val="es-AR"/>
-        </w:rPr>
-        <w:t>status</w:t>
-      </w:r>
-      <w:proofErr w:type="gramEnd"/>
-      <w:r>
-        <w:rPr>
-          <w:rFonts w:ascii="Amasis MT Pro" w:hAnsi="Amasis MT Pro"/>
-          <w:lang w:val="es-AR"/>
-        </w:rPr>
-        <w:t xml:space="preserve"> </w:t>
+        <w:t xml:space="preserve"> status </w:t>
       </w:r>
     </w:p>
     <w:p>
@@ -1722,6 +1632,7 @@
       <w:r>
         <w:rPr>
           <w:rFonts w:ascii="Amasis MT Pro" w:hAnsi="Amasis MT Pro"/>
+          <w:noProof/>
           <w:lang w:val="es-AR"/>
         </w:rPr>
         <w:drawing>
@@ -1790,36 +1701,21 @@
           <w:rFonts w:ascii="Amasis MT Pro" w:hAnsi="Amasis MT Pro"/>
           <w:lang w:val="es-AR"/>
         </w:rPr>
-        <w:t xml:space="preserve"> </w:t>
-      </w:r>
-      <w:proofErr w:type="gramStart"/>
-      <w:r>
-        <w:rPr>
-          <w:rFonts w:ascii="Amasis MT Pro" w:hAnsi="Amasis MT Pro"/>
-          <w:lang w:val="es-AR"/>
-        </w:rPr>
-        <w:t>status</w:t>
-      </w:r>
-      <w:proofErr w:type="gramEnd"/>
-      <w:r>
-        <w:rPr>
-          <w:rFonts w:ascii="Amasis MT Pro" w:hAnsi="Amasis MT Pro"/>
-          <w:lang w:val="es-AR"/>
-        </w:rPr>
-        <w:t>:</w:t>
-      </w:r>
-    </w:p>
-    <w:p>
-      <w:pPr>
-        <w:ind w:left="360"/>
-        <w:rPr>
-          <w:rFonts w:ascii="Amasis MT Pro" w:hAnsi="Amasis MT Pro"/>
-          <w:lang w:val="es-AR"/>
-        </w:rPr>
-      </w:pPr>
-      <w:r>
-        <w:rPr>
-          <w:rFonts w:ascii="Amasis MT Pro" w:hAnsi="Amasis MT Pro"/>
+        <w:t xml:space="preserve"> status:</w:t>
+      </w:r>
+    </w:p>
+    <w:p>
+      <w:pPr>
+        <w:ind w:left="360"/>
+        <w:rPr>
+          <w:rFonts w:ascii="Amasis MT Pro" w:hAnsi="Amasis MT Pro"/>
+          <w:lang w:val="es-AR"/>
+        </w:rPr>
+      </w:pPr>
+      <w:r>
+        <w:rPr>
+          <w:rFonts w:ascii="Amasis MT Pro" w:hAnsi="Amasis MT Pro"/>
+          <w:noProof/>
           <w:lang w:val="es-AR"/>
         </w:rPr>
         <w:drawing>
@@ -1987,32 +1883,7 @@
           <w:rFonts w:ascii="Amasis MT Pro" w:hAnsi="Amasis MT Pro"/>
           <w:lang w:val="es-AR"/>
         </w:rPr>
-        <w:t xml:space="preserve"> </w:t>
-      </w:r>
-      <w:proofErr w:type="spellStart"/>
-      <w:proofErr w:type="gramStart"/>
-      <w:r>
-        <w:rPr>
-          <w:rFonts w:ascii="Amasis MT Pro" w:hAnsi="Amasis MT Pro"/>
-          <w:lang w:val="es-AR"/>
-        </w:rPr>
-        <w:t>add</w:t>
-      </w:r>
-      <w:proofErr w:type="spellEnd"/>
-      <w:r>
-        <w:rPr>
-          <w:rFonts w:ascii="Amasis MT Pro" w:hAnsi="Amasis MT Pro"/>
-          <w:lang w:val="es-AR"/>
-        </w:rPr>
-        <w:t xml:space="preserve"> .</w:t>
-      </w:r>
-      <w:proofErr w:type="gramEnd"/>
-      <w:r>
-        <w:rPr>
-          <w:rFonts w:ascii="Amasis MT Pro" w:hAnsi="Amasis MT Pro"/>
-          <w:lang w:val="es-AR"/>
-        </w:rPr>
-        <w:t xml:space="preserve"> </w:t>
+        <w:t xml:space="preserve"> add . </w:t>
       </w:r>
     </w:p>
     <w:p>
@@ -2060,36 +1931,21 @@
           <w:rFonts w:ascii="Amasis MT Pro" w:hAnsi="Amasis MT Pro"/>
           <w:lang w:val="es-AR"/>
         </w:rPr>
-        <w:t xml:space="preserve"> </w:t>
-      </w:r>
-      <w:proofErr w:type="gramStart"/>
-      <w:r>
-        <w:rPr>
-          <w:rFonts w:ascii="Amasis MT Pro" w:hAnsi="Amasis MT Pro"/>
-          <w:lang w:val="es-AR"/>
-        </w:rPr>
-        <w:t>status</w:t>
-      </w:r>
-      <w:proofErr w:type="gramEnd"/>
-      <w:r>
-        <w:rPr>
-          <w:rFonts w:ascii="Amasis MT Pro" w:hAnsi="Amasis MT Pro"/>
-          <w:lang w:val="es-AR"/>
-        </w:rPr>
-        <w:t xml:space="preserve"> para ver que pasó.</w:t>
-      </w:r>
-    </w:p>
-    <w:p>
-      <w:pPr>
-        <w:ind w:left="360"/>
-        <w:rPr>
-          <w:rFonts w:ascii="Amasis MT Pro" w:hAnsi="Amasis MT Pro"/>
-          <w:lang w:val="es-AR"/>
-        </w:rPr>
-      </w:pPr>
-      <w:r>
-        <w:rPr>
-          <w:rFonts w:ascii="Amasis MT Pro" w:hAnsi="Amasis MT Pro"/>
+        <w:t xml:space="preserve"> status para ver que pasó.</w:t>
+      </w:r>
+    </w:p>
+    <w:p>
+      <w:pPr>
+        <w:ind w:left="360"/>
+        <w:rPr>
+          <w:rFonts w:ascii="Amasis MT Pro" w:hAnsi="Amasis MT Pro"/>
+          <w:lang w:val="es-AR"/>
+        </w:rPr>
+      </w:pPr>
+      <w:r>
+        <w:rPr>
+          <w:rFonts w:ascii="Amasis MT Pro" w:hAnsi="Amasis MT Pro"/>
+          <w:noProof/>
           <w:lang w:val="es-AR"/>
         </w:rPr>
         <w:drawing>
@@ -2211,7 +2067,6 @@
         <w:t xml:space="preserve"> </w:t>
       </w:r>
       <w:proofErr w:type="spellStart"/>
-      <w:proofErr w:type="gramStart"/>
       <w:r>
         <w:rPr>
           <w:rFonts w:ascii="Amasis MT Pro" w:hAnsi="Amasis MT Pro"/>
@@ -2225,28 +2080,21 @@
           <w:rFonts w:ascii="Amasis MT Pro" w:hAnsi="Amasis MT Pro"/>
           <w:lang w:val="es-AR"/>
         </w:rPr>
-        <w:t xml:space="preserve"> .</w:t>
-      </w:r>
-      <w:proofErr w:type="gramEnd"/>
-      <w:r>
-        <w:rPr>
-          <w:rFonts w:ascii="Amasis MT Pro" w:hAnsi="Amasis MT Pro"/>
-          <w:lang w:val="es-AR"/>
-        </w:rPr>
-        <w:t xml:space="preserve"> -m “mensaje descriptivo de lo que realizamos”</w:t>
-      </w:r>
-    </w:p>
-    <w:p>
-      <w:pPr>
-        <w:ind w:left="360"/>
-        <w:rPr>
-          <w:rFonts w:ascii="Amasis MT Pro" w:hAnsi="Amasis MT Pro"/>
-          <w:lang w:val="es-AR"/>
-        </w:rPr>
-      </w:pPr>
-      <w:r>
-        <w:rPr>
-          <w:rFonts w:ascii="Amasis MT Pro" w:hAnsi="Amasis MT Pro"/>
+        <w:t xml:space="preserve"> . -m “mensaje descriptivo de lo que realizamos”</w:t>
+      </w:r>
+    </w:p>
+    <w:p>
+      <w:pPr>
+        <w:ind w:left="360"/>
+        <w:rPr>
+          <w:rFonts w:ascii="Amasis MT Pro" w:hAnsi="Amasis MT Pro"/>
+          <w:lang w:val="es-AR"/>
+        </w:rPr>
+      </w:pPr>
+      <w:r>
+        <w:rPr>
+          <w:rFonts w:ascii="Amasis MT Pro" w:hAnsi="Amasis MT Pro"/>
+          <w:noProof/>
           <w:lang w:val="es-AR"/>
         </w:rPr>
         <w:drawing>
@@ -2315,17 +2163,8 @@
           <w:rFonts w:ascii="Amasis MT Pro" w:hAnsi="Amasis MT Pro"/>
           <w:lang w:val="es-AR"/>
         </w:rPr>
-        <w:t xml:space="preserve"> </w:t>
-      </w:r>
-      <w:proofErr w:type="gramStart"/>
-      <w:r>
-        <w:rPr>
-          <w:rFonts w:ascii="Amasis MT Pro" w:hAnsi="Amasis MT Pro"/>
-          <w:lang w:val="es-AR"/>
-        </w:rPr>
-        <w:t>status</w:t>
-      </w:r>
-      <w:proofErr w:type="gramEnd"/>
+        <w:t xml:space="preserve"> status</w:t>
+      </w:r>
       <w:r>
         <w:rPr>
           <w:rFonts w:ascii="Amasis MT Pro" w:hAnsi="Amasis MT Pro"/>
@@ -2345,6 +2184,7 @@
       <w:r>
         <w:rPr>
           <w:rFonts w:ascii="Amasis MT Pro" w:hAnsi="Amasis MT Pro"/>
+          <w:noProof/>
           <w:lang w:val="es-AR"/>
         </w:rPr>
         <w:drawing>
@@ -2415,23 +2255,7 @@
           <w:rFonts w:ascii="Amasis MT Pro" w:hAnsi="Amasis MT Pro"/>
           <w:lang w:val="es-AR"/>
         </w:rPr>
-        <w:t xml:space="preserve"> </w:t>
-      </w:r>
-      <w:proofErr w:type="gramStart"/>
-      <w:r>
-        <w:rPr>
-          <w:rFonts w:ascii="Amasis MT Pro" w:hAnsi="Amasis MT Pro"/>
-          <w:lang w:val="es-AR"/>
-        </w:rPr>
-        <w:t>es  una</w:t>
-      </w:r>
-      <w:proofErr w:type="gramEnd"/>
-      <w:r>
-        <w:rPr>
-          <w:rFonts w:ascii="Amasis MT Pro" w:hAnsi="Amasis MT Pro"/>
-          <w:lang w:val="es-AR"/>
-        </w:rPr>
-        <w:t xml:space="preserve"> </w:t>
+        <w:t xml:space="preserve"> es  una </w:t>
       </w:r>
       <w:r>
         <w:rPr>
@@ -2538,6 +2362,7 @@
           <w:rFonts w:ascii="Amasis MT Pro" w:hAnsi="Amasis MT Pro"/>
           <w:b/>
           <w:bCs/>
+          <w:noProof/>
           <w:lang w:val="es-AR"/>
         </w:rPr>
         <w:lastRenderedPageBreak/>
@@ -2597,6 +2422,35 @@
           <w:lang w:val="es-AR"/>
         </w:rPr>
       </w:pPr>
+      <w:r>
+        <w:rPr>
+          <w:rFonts w:ascii="Amasis MT Pro" w:hAnsi="Amasis MT Pro"/>
+          <w:b/>
+          <w:bCs/>
+          <w:lang w:val="es-AR"/>
+        </w:rPr>
+        <w:t xml:space="preserve">Podríamos decir que con el comando </w:t>
+      </w:r>
+      <w:proofErr w:type="spellStart"/>
+      <w:r>
+        <w:rPr>
+          <w:rFonts w:ascii="Amasis MT Pro" w:hAnsi="Amasis MT Pro"/>
+          <w:b/>
+          <w:bCs/>
+          <w:lang w:val="es-AR"/>
+        </w:rPr>
+        <w:t>git</w:t>
+      </w:r>
+      <w:proofErr w:type="spellEnd"/>
+      <w:r>
+        <w:rPr>
+          <w:rFonts w:ascii="Amasis MT Pro" w:hAnsi="Amasis MT Pro"/>
+          <w:b/>
+          <w:bCs/>
+          <w:lang w:val="es-AR"/>
+        </w:rPr>
+        <w:t xml:space="preserve"> log podemos ver un historial de las modificaciones, quien las hizo, donde , fecha y hora exacta.</w:t>
+      </w:r>
     </w:p>
     <w:p>
       <w:pPr>
@@ -3264,6 +3118,7 @@
   <w:style w:type="character" w:default="1" w:styleId="Fuentedeprrafopredeter">
     <w:name w:val="Default Paragraph Font"/>
     <w:uiPriority w:val="1"/>
+    <w:semiHidden/>
     <w:unhideWhenUsed/>
   </w:style>
   <w:style w:type="table" w:default="1" w:styleId="Tablanormal">

</xml_diff>

<commit_message>
actualizo algunos conceptos de el tutorial
</commit_message>
<xml_diff>
--- a/tutorial git repo local de cero/tutorial de cero git básiquísimo.docx
+++ b/tutorial git repo local de cero/tutorial de cero git básiquísimo.docx
@@ -368,6 +368,108 @@
           <w:szCs w:val="24"/>
         </w:rPr>
         <w:t>”</w:t>
+      </w:r>
+    </w:p>
+    <w:p>
+      <w:pPr>
+        <w:ind w:left="360"/>
+        <w:jc w:val="both"/>
+        <w:rPr>
+          <w:rFonts w:ascii="Amasis MT Pro" w:hAnsi="Amasis MT Pro"/>
+          <w:sz w:val="24"/>
+          <w:szCs w:val="24"/>
+          <w:lang w:val="es-AR"/>
+        </w:rPr>
+      </w:pPr>
+      <w:r>
+        <w:rPr>
+          <w:rFonts w:ascii="Amasis MT Pro" w:hAnsi="Amasis MT Pro"/>
+          <w:sz w:val="24"/>
+          <w:szCs w:val="24"/>
+          <w:lang w:val="es-AR"/>
+        </w:rPr>
+        <w:t xml:space="preserve">-- </w:t>
+      </w:r>
+      <w:proofErr w:type="spellStart"/>
+      <w:r>
+        <w:rPr>
+          <w:rFonts w:ascii="Amasis MT Pro" w:hAnsi="Amasis MT Pro"/>
+          <w:sz w:val="24"/>
+          <w:szCs w:val="24"/>
+          <w:lang w:val="es-AR"/>
+        </w:rPr>
+        <w:t>config</w:t>
+      </w:r>
+      <w:proofErr w:type="spellEnd"/>
+      <w:r>
+        <w:rPr>
+          <w:rFonts w:ascii="Amasis MT Pro" w:hAnsi="Amasis MT Pro"/>
+          <w:sz w:val="24"/>
+          <w:szCs w:val="24"/>
+          <w:lang w:val="es-AR"/>
+        </w:rPr>
+        <w:t xml:space="preserve">: indica a </w:t>
+      </w:r>
+      <w:proofErr w:type="spellStart"/>
+      <w:r>
+        <w:rPr>
+          <w:rFonts w:ascii="Amasis MT Pro" w:hAnsi="Amasis MT Pro"/>
+          <w:sz w:val="24"/>
+          <w:szCs w:val="24"/>
+          <w:lang w:val="es-AR"/>
+        </w:rPr>
+        <w:t>git</w:t>
+      </w:r>
+      <w:proofErr w:type="spellEnd"/>
+      <w:r>
+        <w:rPr>
+          <w:rFonts w:ascii="Amasis MT Pro" w:hAnsi="Amasis MT Pro"/>
+          <w:sz w:val="24"/>
+          <w:szCs w:val="24"/>
+          <w:lang w:val="es-AR"/>
+        </w:rPr>
+        <w:t xml:space="preserve"> que vamos a modificar un elemento de configuración.</w:t>
+      </w:r>
+    </w:p>
+    <w:p>
+      <w:pPr>
+        <w:ind w:left="360"/>
+        <w:jc w:val="both"/>
+        <w:rPr>
+          <w:rFonts w:ascii="Amasis MT Pro" w:hAnsi="Amasis MT Pro"/>
+          <w:sz w:val="24"/>
+          <w:szCs w:val="24"/>
+          <w:lang w:val="es-AR"/>
+        </w:rPr>
+      </w:pPr>
+      <w:r>
+        <w:rPr>
+          <w:rFonts w:ascii="Amasis MT Pro" w:hAnsi="Amasis MT Pro"/>
+          <w:sz w:val="24"/>
+          <w:szCs w:val="24"/>
+          <w:lang w:val="es-AR"/>
+        </w:rPr>
+        <w:t xml:space="preserve">--global: el elemento de configuración se va a cambiar de forma global(en toda la </w:t>
+      </w:r>
+      <w:proofErr w:type="spellStart"/>
+      <w:r>
+        <w:rPr>
+          <w:rFonts w:ascii="Amasis MT Pro" w:hAnsi="Amasis MT Pro"/>
+          <w:sz w:val="24"/>
+          <w:szCs w:val="24"/>
+          <w:lang w:val="es-AR"/>
+        </w:rPr>
+        <w:t>compu</w:t>
+      </w:r>
+      <w:proofErr w:type="spellEnd"/>
+      <w:r>
+        <w:rPr>
+          <w:rFonts w:ascii="Amasis MT Pro" w:hAnsi="Amasis MT Pro"/>
+          <w:sz w:val="24"/>
+          <w:szCs w:val="24"/>
+          <w:lang w:val="es-AR"/>
+        </w:rPr>
+        <w:t>) y se usará cómo valor por defecto cuando no exista de forma local.</w:t>
       </w:r>
     </w:p>
     <w:p>
@@ -975,7 +1077,6 @@
           <w:rFonts w:ascii="Amasis MT Pro" w:hAnsi="Amasis MT Pro"/>
           <w:lang w:val="es-AR"/>
         </w:rPr>
-        <w:lastRenderedPageBreak/>
         <w:t xml:space="preserve">6)seleccionamos la dirección de la carpeta y en su lugar escribimos </w:t>
       </w:r>
       <w:proofErr w:type="spellStart"/>
@@ -1322,6 +1423,7 @@
           <w:noProof/>
           <w:lang w:val="es-AR"/>
         </w:rPr>
+        <w:lastRenderedPageBreak/>
         <w:drawing>
           <wp:inline distT="0" distB="0" distL="0" distR="0" wp14:anchorId="46396362" wp14:editId="7A3AC911">
             <wp:extent cx="5943600" cy="1233805"/>
@@ -1372,7 +1474,6 @@
           <w:rFonts w:ascii="Amasis MT Pro" w:hAnsi="Amasis MT Pro"/>
           <w:lang w:val="es-AR"/>
         </w:rPr>
-        <w:lastRenderedPageBreak/>
         <w:t xml:space="preserve">Ahí nos indica que inicializamos un repositorio de </w:t>
       </w:r>
       <w:proofErr w:type="spellStart"/>
@@ -1718,6 +1819,7 @@
           <w:noProof/>
           <w:lang w:val="es-AR"/>
         </w:rPr>
+        <w:lastRenderedPageBreak/>
         <w:drawing>
           <wp:inline distT="0" distB="0" distL="0" distR="0" wp14:anchorId="158790B1" wp14:editId="068E7A72">
             <wp:extent cx="5943600" cy="2331085"/>
@@ -1857,7 +1959,6 @@
           <w:rFonts w:ascii="Amasis MT Pro" w:hAnsi="Amasis MT Pro"/>
           <w:lang w:val="es-AR"/>
         </w:rPr>
-        <w:lastRenderedPageBreak/>
         <w:t>Ejecutamos:</w:t>
       </w:r>
     </w:p>
@@ -2097,6 +2198,7 @@
           <w:noProof/>
           <w:lang w:val="es-AR"/>
         </w:rPr>
+        <w:lastRenderedPageBreak/>
         <w:drawing>
           <wp:inline distT="0" distB="0" distL="0" distR="0" wp14:anchorId="54148388" wp14:editId="1717596A">
             <wp:extent cx="5943600" cy="974725"/>
@@ -2239,7 +2341,23 @@
           <w:rFonts w:ascii="Amasis MT Pro" w:hAnsi="Amasis MT Pro"/>
           <w:lang w:val="es-AR"/>
         </w:rPr>
-        <w:t xml:space="preserve">Lo que hace el comando </w:t>
+        <w:t xml:space="preserve">El comando </w:t>
+      </w:r>
+      <w:proofErr w:type="spellStart"/>
+      <w:r>
+        <w:rPr>
+          <w:rFonts w:ascii="Amasis MT Pro" w:hAnsi="Amasis MT Pro"/>
+          <w:lang w:val="es-AR"/>
+        </w:rPr>
+        <w:t>git</w:t>
+      </w:r>
+      <w:proofErr w:type="spellEnd"/>
+      <w:r>
+        <w:rPr>
+          <w:rFonts w:ascii="Amasis MT Pro" w:hAnsi="Amasis MT Pro"/>
+          <w:lang w:val="es-AR"/>
+        </w:rPr>
+        <w:t xml:space="preserve"> </w:t>
       </w:r>
       <w:proofErr w:type="spellStart"/>
       <w:r>
@@ -2255,8 +2373,33 @@
           <w:rFonts w:ascii="Amasis MT Pro" w:hAnsi="Amasis MT Pro"/>
           <w:lang w:val="es-AR"/>
         </w:rPr>
-        <w:t xml:space="preserve"> es  una </w:t>
-      </w:r>
+        <w:t xml:space="preserve"> confirma los cambios del área del </w:t>
+      </w:r>
+      <w:proofErr w:type="spellStart"/>
+      <w:r>
+        <w:rPr>
+          <w:rFonts w:ascii="Amasis MT Pro" w:hAnsi="Amasis MT Pro"/>
+          <w:lang w:val="es-AR"/>
+        </w:rPr>
+        <w:t>stage</w:t>
+      </w:r>
+      <w:proofErr w:type="spellEnd"/>
+      <w:r>
+        <w:rPr>
+          <w:rFonts w:ascii="Amasis MT Pro" w:hAnsi="Amasis MT Pro"/>
+          <w:lang w:val="es-AR"/>
+        </w:rPr>
+        <w:t xml:space="preserve"> y los guarda en el repositorio, el -m se usa para escribir un mensaje que describa lo que estemos haciendo en ese </w:t>
+      </w:r>
+      <w:proofErr w:type="spellStart"/>
+      <w:r>
+        <w:rPr>
+          <w:rFonts w:ascii="Amasis MT Pro" w:hAnsi="Amasis MT Pro"/>
+          <w:lang w:val="es-AR"/>
+        </w:rPr>
+        <w:t>commit</w:t>
+      </w:r>
+      <w:proofErr w:type="spellEnd"/>
       <w:r>
         <w:rPr>
           <w:rFonts w:ascii="Amasis MT Pro" w:hAnsi="Amasis MT Pro"/>
@@ -2264,8 +2407,17 @@
           <w:bCs/>
           <w:lang w:val="es-AR"/>
         </w:rPr>
-        <w:t>captura una instantánea de los cambios preparados en ese momento del proyecto</w:t>
-      </w:r>
+        <w:t>.</w:t>
+      </w:r>
+    </w:p>
+    <w:p>
+      <w:pPr>
+        <w:ind w:left="360"/>
+        <w:rPr>
+          <w:rFonts w:ascii="Amasis MT Pro" w:hAnsi="Amasis MT Pro"/>
+          <w:lang w:val="es-AR"/>
+        </w:rPr>
+      </w:pPr>
       <w:r>
         <w:rPr>
           <w:rFonts w:ascii="Amasis MT Pro" w:hAnsi="Amasis MT Pro"/>
@@ -2273,7 +2425,25 @@
           <w:bCs/>
           <w:lang w:val="es-AR"/>
         </w:rPr>
-        <w:t xml:space="preserve">. Los </w:t>
+        <w:t xml:space="preserve"> </w:t>
+      </w:r>
+      <w:r>
+        <w:rPr>
+          <w:rFonts w:ascii="Amasis MT Pro" w:hAnsi="Amasis MT Pro"/>
+          <w:b/>
+          <w:bCs/>
+          <w:lang w:val="es-AR"/>
+        </w:rPr>
+        <w:t>El historial de</w:t>
+      </w:r>
+      <w:r>
+        <w:rPr>
+          <w:rFonts w:ascii="Amasis MT Pro" w:hAnsi="Amasis MT Pro"/>
+          <w:b/>
+          <w:bCs/>
+          <w:lang w:val="es-AR"/>
+        </w:rPr>
+        <w:t xml:space="preserve"> </w:t>
       </w:r>
       <w:proofErr w:type="spellStart"/>
       <w:r>
@@ -2365,7 +2535,6 @@
           <w:noProof/>
           <w:lang w:val="es-AR"/>
         </w:rPr>
-        <w:lastRenderedPageBreak/>
         <w:drawing>
           <wp:inline distT="0" distB="0" distL="0" distR="0" wp14:anchorId="6ABFF4B0" wp14:editId="611AECE9">
             <wp:extent cx="5715798" cy="1381318"/>

</xml_diff>

<commit_message>
corrección de detalles en el tutorial
</commit_message>
<xml_diff>
--- a/tutorial git repo local de cero/tutorial de cero git básiquísimo.docx
+++ b/tutorial git repo local de cero/tutorial de cero git básiquísimo.docx
@@ -45,7 +45,27 @@
           <w:szCs w:val="24"/>
           <w:lang w:val="es-AR"/>
         </w:rPr>
-        <w:t xml:space="preserve"> Descargar Git :  </w:t>
+        <w:t xml:space="preserve"> Descargar </w:t>
+      </w:r>
+      <w:proofErr w:type="gramStart"/>
+      <w:r>
+        <w:rPr>
+          <w:rFonts w:ascii="Amasis MT Pro" w:hAnsi="Amasis MT Pro"/>
+          <w:sz w:val="24"/>
+          <w:szCs w:val="24"/>
+          <w:lang w:val="es-AR"/>
+        </w:rPr>
+        <w:t>Git :</w:t>
+      </w:r>
+      <w:proofErr w:type="gramEnd"/>
+      <w:r>
+        <w:rPr>
+          <w:rFonts w:ascii="Amasis MT Pro" w:hAnsi="Amasis MT Pro"/>
+          <w:sz w:val="24"/>
+          <w:szCs w:val="24"/>
+          <w:lang w:val="es-AR"/>
+        </w:rPr>
+        <w:t xml:space="preserve">  </w:t>
       </w:r>
       <w:hyperlink r:id="rId5" w:history="1">
         <w:r>
@@ -124,6 +144,15 @@
         </w:rPr>
         <w:t xml:space="preserve"> comandos reemplazando nuestros datos:</w:t>
       </w:r>
+      <w:r>
+        <w:rPr>
+          <w:rFonts w:ascii="Amasis MT Pro" w:hAnsi="Amasis MT Pro"/>
+          <w:sz w:val="24"/>
+          <w:szCs w:val="24"/>
+          <w:lang w:val="es-AR"/>
+        </w:rPr>
+        <w:t xml:space="preserve"> </w:t>
+      </w:r>
     </w:p>
     <w:p>
       <w:pPr>
@@ -152,7 +181,52 @@
           <w:szCs w:val="24"/>
           <w:lang w:val="es-AR"/>
         </w:rPr>
-        <w:t xml:space="preserve">los errores más comunes son escribir un solo </w:t>
+        <w:t>los errores más comunes son</w:t>
+      </w:r>
+      <w:r>
+        <w:rPr>
+          <w:rFonts w:ascii="Amasis MT Pro" w:hAnsi="Amasis MT Pro"/>
+          <w:sz w:val="24"/>
+          <w:szCs w:val="24"/>
+          <w:lang w:val="es-AR"/>
+        </w:rPr>
+        <w:t>,</w:t>
+      </w:r>
+      <w:r>
+        <w:rPr>
+          <w:rFonts w:ascii="Amasis MT Pro" w:hAnsi="Amasis MT Pro"/>
+          <w:sz w:val="24"/>
+          <w:szCs w:val="24"/>
+          <w:lang w:val="es-AR"/>
+        </w:rPr>
+        <w:t xml:space="preserve"> </w:t>
+      </w:r>
+      <w:r>
+        <w:rPr>
+          <w:rFonts w:ascii="Amasis MT Pro" w:hAnsi="Amasis MT Pro"/>
+          <w:sz w:val="24"/>
+          <w:szCs w:val="24"/>
+          <w:lang w:val="es-AR"/>
+        </w:rPr>
+        <w:t>por ejemplo</w:t>
+      </w:r>
+      <w:r>
+        <w:rPr>
+          <w:rFonts w:ascii="Amasis MT Pro" w:hAnsi="Amasis MT Pro"/>
+          <w:sz w:val="24"/>
+          <w:szCs w:val="24"/>
+          <w:lang w:val="es-AR"/>
+        </w:rPr>
+        <w:t>,</w:t>
+      </w:r>
+      <w:r>
+        <w:rPr>
+          <w:rFonts w:ascii="Amasis MT Pro" w:hAnsi="Amasis MT Pro"/>
+          <w:sz w:val="24"/>
+          <w:szCs w:val="24"/>
+          <w:lang w:val="es-AR"/>
+        </w:rPr>
+        <w:t xml:space="preserve"> escribir un solo </w:t>
       </w:r>
       <w:r>
         <w:rPr>
@@ -170,7 +244,7 @@
           <w:szCs w:val="24"/>
           <w:lang w:val="es-AR"/>
         </w:rPr>
-        <w:t xml:space="preserve">antes de global por ejemplo, no respetar los espacios en blanco exactos, no dar </w:t>
+        <w:t xml:space="preserve">antes de global, no respetar los espacios en blanco exactos, no dar </w:t>
       </w:r>
       <w:proofErr w:type="spellStart"/>
       <w:r>
@@ -190,7 +264,17 @@
           <w:szCs w:val="24"/>
           <w:lang w:val="es-AR"/>
         </w:rPr>
-        <w:t xml:space="preserve"> al completar un comando. </w:t>
+        <w:t xml:space="preserve"> al completar un comando</w:t>
+      </w:r>
+      <w:proofErr w:type="gramStart"/>
+      <w:r>
+        <w:rPr>
+          <w:rFonts w:ascii="Amasis MT Pro" w:hAnsi="Amasis MT Pro"/>
+          <w:sz w:val="24"/>
+          <w:szCs w:val="24"/>
+          <w:lang w:val="es-AR"/>
+        </w:rPr>
+        <w:t xml:space="preserve">. </w:t>
       </w:r>
       <w:r>
         <w:rPr>
@@ -201,6 +285,7 @@
         </w:rPr>
         <w:t>)</w:t>
       </w:r>
+      <w:proofErr w:type="gramEnd"/>
     </w:p>
     <w:p>
       <w:pPr>
@@ -298,21 +383,55 @@
           <w:rFonts w:ascii="Amasis MT Pro" w:hAnsi="Amasis MT Pro"/>
           <w:sz w:val="24"/>
           <w:szCs w:val="24"/>
-        </w:rPr>
-      </w:pPr>
-      <w:r>
-        <w:rPr>
-          <w:rFonts w:ascii="Amasis MT Pro" w:hAnsi="Amasis MT Pro"/>
-          <w:sz w:val="24"/>
-          <w:szCs w:val="24"/>
-        </w:rPr>
-        <w:t>*git config</w:t>
-      </w:r>
-      <w:r>
-        <w:rPr>
-          <w:rFonts w:ascii="Amasis MT Pro" w:hAnsi="Amasis MT Pro"/>
-          <w:sz w:val="24"/>
-          <w:szCs w:val="24"/>
+          <w:lang w:val="es-AR"/>
+        </w:rPr>
+      </w:pPr>
+      <w:r>
+        <w:rPr>
+          <w:rFonts w:ascii="Amasis MT Pro" w:hAnsi="Amasis MT Pro"/>
+          <w:sz w:val="24"/>
+          <w:szCs w:val="24"/>
+          <w:lang w:val="es-AR"/>
+        </w:rPr>
+        <w:t>*</w:t>
+      </w:r>
+      <w:proofErr w:type="spellStart"/>
+      <w:r>
+        <w:rPr>
+          <w:rFonts w:ascii="Amasis MT Pro" w:hAnsi="Amasis MT Pro"/>
+          <w:sz w:val="24"/>
+          <w:szCs w:val="24"/>
+          <w:lang w:val="es-AR"/>
+        </w:rPr>
+        <w:t>git</w:t>
+      </w:r>
+      <w:proofErr w:type="spellEnd"/>
+      <w:r>
+        <w:rPr>
+          <w:rFonts w:ascii="Amasis MT Pro" w:hAnsi="Amasis MT Pro"/>
+          <w:sz w:val="24"/>
+          <w:szCs w:val="24"/>
+          <w:lang w:val="es-AR"/>
+        </w:rPr>
+        <w:t xml:space="preserve"> </w:t>
+      </w:r>
+      <w:proofErr w:type="spellStart"/>
+      <w:r>
+        <w:rPr>
+          <w:rFonts w:ascii="Amasis MT Pro" w:hAnsi="Amasis MT Pro"/>
+          <w:sz w:val="24"/>
+          <w:szCs w:val="24"/>
+          <w:lang w:val="es-AR"/>
+        </w:rPr>
+        <w:t>config</w:t>
+      </w:r>
+      <w:proofErr w:type="spellEnd"/>
+      <w:r>
+        <w:rPr>
+          <w:rFonts w:ascii="Amasis MT Pro" w:hAnsi="Amasis MT Pro"/>
+          <w:sz w:val="24"/>
+          <w:szCs w:val="24"/>
+          <w:lang w:val="es-AR"/>
         </w:rPr>
         <w:t xml:space="preserve"> --</w:t>
       </w:r>
@@ -321,6 +440,7 @@
           <w:rFonts w:ascii="Amasis MT Pro" w:hAnsi="Amasis MT Pro"/>
           <w:sz w:val="24"/>
           <w:szCs w:val="24"/>
+          <w:lang w:val="es-AR"/>
         </w:rPr>
         <w:t>global</w:t>
       </w:r>
@@ -329,24 +449,29 @@
           <w:rFonts w:ascii="Amasis MT Pro" w:hAnsi="Amasis MT Pro"/>
           <w:sz w:val="24"/>
           <w:szCs w:val="24"/>
+          <w:lang w:val="es-AR"/>
         </w:rPr>
         <w:t xml:space="preserve"> --</w:t>
       </w:r>
       <w:proofErr w:type="spellStart"/>
-      <w:r>
-        <w:rPr>
-          <w:rFonts w:ascii="Amasis MT Pro" w:hAnsi="Amasis MT Pro"/>
-          <w:sz w:val="24"/>
-          <w:szCs w:val="24"/>
+      <w:proofErr w:type="gramStart"/>
+      <w:r>
+        <w:rPr>
+          <w:rFonts w:ascii="Amasis MT Pro" w:hAnsi="Amasis MT Pro"/>
+          <w:sz w:val="24"/>
+          <w:szCs w:val="24"/>
+          <w:lang w:val="es-AR"/>
         </w:rPr>
         <w:t>user.email</w:t>
       </w:r>
       <w:proofErr w:type="spellEnd"/>
-      <w:r>
-        <w:rPr>
-          <w:rFonts w:ascii="Amasis MT Pro" w:hAnsi="Amasis MT Pro"/>
-          <w:sz w:val="24"/>
-          <w:szCs w:val="24"/>
+      <w:proofErr w:type="gramEnd"/>
+      <w:r>
+        <w:rPr>
+          <w:rFonts w:ascii="Amasis MT Pro" w:hAnsi="Amasis MT Pro"/>
+          <w:sz w:val="24"/>
+          <w:szCs w:val="24"/>
+          <w:lang w:val="es-AR"/>
         </w:rPr>
         <w:t xml:space="preserve"> “</w:t>
       </w:r>
@@ -357,6 +482,7 @@
             <w:rFonts w:ascii="Amasis MT Pro" w:hAnsi="Amasis MT Pro"/>
             <w:sz w:val="24"/>
             <w:szCs w:val="24"/>
+            <w:lang w:val="es-AR"/>
           </w:rPr>
           <w:t>alomacho@gmail.com</w:t>
         </w:r>
@@ -366,9 +492,55 @@
           <w:rFonts w:ascii="Amasis MT Pro" w:hAnsi="Amasis MT Pro"/>
           <w:sz w:val="24"/>
           <w:szCs w:val="24"/>
+          <w:lang w:val="es-AR"/>
         </w:rPr>
         <w:t>”</w:t>
       </w:r>
+      <w:r>
+        <w:rPr>
+          <w:rFonts w:ascii="Amasis MT Pro" w:hAnsi="Amasis MT Pro"/>
+          <w:sz w:val="24"/>
+          <w:szCs w:val="24"/>
+          <w:lang w:val="es-AR"/>
+        </w:rPr>
+        <w:t xml:space="preserve"> </w:t>
+      </w:r>
+      <w:r>
+        <w:rPr>
+          <w:rFonts w:ascii="Amasis MT Pro" w:hAnsi="Amasis MT Pro"/>
+          <w:sz w:val="24"/>
+          <w:szCs w:val="24"/>
+          <w:lang w:val="es-AR"/>
+        </w:rPr>
+        <w:t xml:space="preserve"> </w:t>
+      </w:r>
+      <w:r>
+        <w:rPr>
+          <w:rFonts w:ascii="Amasis MT Pro" w:hAnsi="Amasis MT Pro"/>
+          <w:sz w:val="24"/>
+          <w:szCs w:val="24"/>
+          <w:lang w:val="es-AR"/>
+        </w:rPr>
+        <w:t>(no olvidarse la</w:t>
+      </w:r>
+      <w:r>
+        <w:rPr>
+          <w:rFonts w:ascii="Amasis MT Pro" w:hAnsi="Amasis MT Pro"/>
+          <w:sz w:val="24"/>
+          <w:szCs w:val="24"/>
+          <w:lang w:val="es-AR"/>
+        </w:rPr>
+        <w:t>s comillas</w:t>
+      </w:r>
+      <w:r>
+        <w:rPr>
+          <w:rFonts w:ascii="Amasis MT Pro" w:hAnsi="Amasis MT Pro"/>
+          <w:sz w:val="24"/>
+          <w:szCs w:val="24"/>
+          <w:lang w:val="es-AR"/>
+        </w:rPr>
+        <w:t>)</w:t>
+      </w:r>
     </w:p>
     <w:p>
       <w:pPr>
@@ -449,7 +621,27 @@
           <w:szCs w:val="24"/>
           <w:lang w:val="es-AR"/>
         </w:rPr>
-        <w:t xml:space="preserve">--global: el elemento de configuración se va a cambiar de forma global(en toda la </w:t>
+        <w:t xml:space="preserve">--global: el elemento de configuración se va a cambiar de forma </w:t>
+      </w:r>
+      <w:proofErr w:type="gramStart"/>
+      <w:r>
+        <w:rPr>
+          <w:rFonts w:ascii="Amasis MT Pro" w:hAnsi="Amasis MT Pro"/>
+          <w:sz w:val="24"/>
+          <w:szCs w:val="24"/>
+          <w:lang w:val="es-AR"/>
+        </w:rPr>
+        <w:t>global(</w:t>
+      </w:r>
+      <w:proofErr w:type="gramEnd"/>
+      <w:r>
+        <w:rPr>
+          <w:rFonts w:ascii="Amasis MT Pro" w:hAnsi="Amasis MT Pro"/>
+          <w:sz w:val="24"/>
+          <w:szCs w:val="24"/>
+          <w:lang w:val="es-AR"/>
+        </w:rPr>
+        <w:t xml:space="preserve">en toda la </w:t>
       </w:r>
       <w:proofErr w:type="spellStart"/>
       <w:r>
@@ -885,7 +1077,21 @@
         <w:rPr>
           <w:rFonts w:ascii="Amasis MT Pro" w:hAnsi="Amasis MT Pro"/>
         </w:rPr>
-        <w:t xml:space="preserve">El comando es : </w:t>
+        <w:t xml:space="preserve">El comando </w:t>
+      </w:r>
+      <w:proofErr w:type="gramStart"/>
+      <w:r>
+        <w:rPr>
+          <w:rFonts w:ascii="Amasis MT Pro" w:hAnsi="Amasis MT Pro"/>
+        </w:rPr>
+        <w:t>es :</w:t>
+      </w:r>
+      <w:proofErr w:type="gramEnd"/>
+      <w:r>
+        <w:rPr>
+          <w:rFonts w:ascii="Amasis MT Pro" w:hAnsi="Amasis MT Pro"/>
+        </w:rPr>
+        <w:t xml:space="preserve"> </w:t>
       </w:r>
       <w:proofErr w:type="spellStart"/>
       <w:r>
@@ -1406,8 +1612,17 @@
           <w:rFonts w:ascii="Amasis MT Pro" w:hAnsi="Amasis MT Pro"/>
           <w:lang w:val="es-AR"/>
         </w:rPr>
-        <w:t>. Debería aparecer algo así :</w:t>
-      </w:r>
+        <w:t xml:space="preserve">. Debería aparecer algo </w:t>
+      </w:r>
+      <w:proofErr w:type="gramStart"/>
+      <w:r>
+        <w:rPr>
+          <w:rFonts w:ascii="Amasis MT Pro" w:hAnsi="Amasis MT Pro"/>
+          <w:lang w:val="es-AR"/>
+        </w:rPr>
+        <w:t>así :</w:t>
+      </w:r>
+      <w:proofErr w:type="gramEnd"/>
     </w:p>
     <w:p>
       <w:pPr>
@@ -1522,7 +1737,15 @@
           <w:rFonts w:ascii="Amasis MT Pro" w:hAnsi="Amasis MT Pro"/>
           <w:lang w:val="es-AR"/>
         </w:rPr>
-        <w:t>, en la carpeta donde lo inicializamos hay un archivo oculto que se llama .</w:t>
+        <w:t xml:space="preserve">, en la carpeta donde lo inicializamos hay un archivo oculto que se </w:t>
+      </w:r>
+      <w:proofErr w:type="gramStart"/>
+      <w:r>
+        <w:rPr>
+          <w:rFonts w:ascii="Amasis MT Pro" w:hAnsi="Amasis MT Pro"/>
+          <w:lang w:val="es-AR"/>
+        </w:rPr>
+        <w:t>llama .</w:t>
       </w:r>
       <w:proofErr w:type="spellStart"/>
       <w:r>
@@ -1533,6 +1756,7 @@
         <w:t>git</w:t>
       </w:r>
       <w:proofErr w:type="spellEnd"/>
+      <w:proofErr w:type="gramEnd"/>
     </w:p>
     <w:p>
       <w:pPr>
@@ -1646,7 +1870,23 @@
           <w:rFonts w:ascii="Amasis MT Pro" w:hAnsi="Amasis MT Pro"/>
           <w:lang w:val="es-AR"/>
         </w:rPr>
-        <w:t>, y  con el comando :</w:t>
+        <w:t xml:space="preserve">, </w:t>
+      </w:r>
+      <w:proofErr w:type="gramStart"/>
+      <w:r>
+        <w:rPr>
+          <w:rFonts w:ascii="Amasis MT Pro" w:hAnsi="Amasis MT Pro"/>
+          <w:lang w:val="es-AR"/>
+        </w:rPr>
+        <w:t>y  con</w:t>
+      </w:r>
+      <w:proofErr w:type="gramEnd"/>
+      <w:r>
+        <w:rPr>
+          <w:rFonts w:ascii="Amasis MT Pro" w:hAnsi="Amasis MT Pro"/>
+          <w:lang w:val="es-AR"/>
+        </w:rPr>
+        <w:t xml:space="preserve"> el comando :</w:t>
       </w:r>
     </w:p>
     <w:p>
@@ -1671,7 +1911,23 @@
           <w:rFonts w:ascii="Amasis MT Pro" w:hAnsi="Amasis MT Pro"/>
           <w:lang w:val="es-AR"/>
         </w:rPr>
-        <w:t xml:space="preserve"> status </w:t>
+        <w:t xml:space="preserve"> </w:t>
+      </w:r>
+      <w:proofErr w:type="gramStart"/>
+      <w:r>
+        <w:rPr>
+          <w:rFonts w:ascii="Amasis MT Pro" w:hAnsi="Amasis MT Pro"/>
+          <w:lang w:val="es-AR"/>
+        </w:rPr>
+        <w:t>status</w:t>
+      </w:r>
+      <w:proofErr w:type="gramEnd"/>
+      <w:r>
+        <w:rPr>
+          <w:rFonts w:ascii="Amasis MT Pro" w:hAnsi="Amasis MT Pro"/>
+          <w:lang w:val="es-AR"/>
+        </w:rPr>
+        <w:t xml:space="preserve"> </w:t>
       </w:r>
     </w:p>
     <w:p>
@@ -1802,7 +2058,30 @@
           <w:rFonts w:ascii="Amasis MT Pro" w:hAnsi="Amasis MT Pro"/>
           <w:lang w:val="es-AR"/>
         </w:rPr>
-        <w:t xml:space="preserve"> status:</w:t>
+        <w:t xml:space="preserve"> </w:t>
+      </w:r>
+      <w:proofErr w:type="gramStart"/>
+      <w:r>
+        <w:rPr>
+          <w:rFonts w:ascii="Amasis MT Pro" w:hAnsi="Amasis MT Pro"/>
+          <w:lang w:val="es-AR"/>
+        </w:rPr>
+        <w:t>status</w:t>
+      </w:r>
+      <w:proofErr w:type="gramEnd"/>
+      <w:r>
+        <w:rPr>
+          <w:rFonts w:ascii="Amasis MT Pro" w:hAnsi="Amasis MT Pro"/>
+          <w:lang w:val="es-AR"/>
+        </w:rPr>
+        <w:t>:</w:t>
+      </w:r>
+      <w:r>
+        <w:rPr>
+          <w:rFonts w:ascii="Amasis MT Pro" w:hAnsi="Amasis MT Pro"/>
+          <w:lang w:val="es-AR"/>
+        </w:rPr>
+        <w:t xml:space="preserve"> (con este comando podemos ver el estado en el que se encuentran nuestros archivos)</w:t>
       </w:r>
     </w:p>
     <w:p>
@@ -1984,7 +2263,23 @@
           <w:rFonts w:ascii="Amasis MT Pro" w:hAnsi="Amasis MT Pro"/>
           <w:lang w:val="es-AR"/>
         </w:rPr>
-        <w:t xml:space="preserve"> add . </w:t>
+        <w:t xml:space="preserve"> </w:t>
+      </w:r>
+      <w:proofErr w:type="gramStart"/>
+      <w:r>
+        <w:rPr>
+          <w:rFonts w:ascii="Amasis MT Pro" w:hAnsi="Amasis MT Pro"/>
+          <w:lang w:val="es-AR"/>
+        </w:rPr>
+        <w:t>add .</w:t>
+      </w:r>
+      <w:proofErr w:type="gramEnd"/>
+      <w:r>
+        <w:rPr>
+          <w:rFonts w:ascii="Amasis MT Pro" w:hAnsi="Amasis MT Pro"/>
+          <w:lang w:val="es-AR"/>
+        </w:rPr>
+        <w:t xml:space="preserve"> </w:t>
       </w:r>
     </w:p>
     <w:p>
@@ -2032,7 +2327,23 @@
           <w:rFonts w:ascii="Amasis MT Pro" w:hAnsi="Amasis MT Pro"/>
           <w:lang w:val="es-AR"/>
         </w:rPr>
-        <w:t xml:space="preserve"> status para ver que pasó.</w:t>
+        <w:t xml:space="preserve"> </w:t>
+      </w:r>
+      <w:proofErr w:type="gramStart"/>
+      <w:r>
+        <w:rPr>
+          <w:rFonts w:ascii="Amasis MT Pro" w:hAnsi="Amasis MT Pro"/>
+          <w:lang w:val="es-AR"/>
+        </w:rPr>
+        <w:t>status</w:t>
+      </w:r>
+      <w:proofErr w:type="gramEnd"/>
+      <w:r>
+        <w:rPr>
+          <w:rFonts w:ascii="Amasis MT Pro" w:hAnsi="Amasis MT Pro"/>
+          <w:lang w:val="es-AR"/>
+        </w:rPr>
+        <w:t xml:space="preserve"> para ver que pasó.</w:t>
       </w:r>
     </w:p>
     <w:p>
@@ -2168,6 +2479,7 @@
         <w:t xml:space="preserve"> </w:t>
       </w:r>
       <w:proofErr w:type="spellStart"/>
+      <w:proofErr w:type="gramStart"/>
       <w:r>
         <w:rPr>
           <w:rFonts w:ascii="Amasis MT Pro" w:hAnsi="Amasis MT Pro"/>
@@ -2181,7 +2493,15 @@
           <w:rFonts w:ascii="Amasis MT Pro" w:hAnsi="Amasis MT Pro"/>
           <w:lang w:val="es-AR"/>
         </w:rPr>
-        <w:t xml:space="preserve"> . -m “mensaje descriptivo de lo que realizamos”</w:t>
+        <w:t xml:space="preserve"> .</w:t>
+      </w:r>
+      <w:proofErr w:type="gramEnd"/>
+      <w:r>
+        <w:rPr>
+          <w:rFonts w:ascii="Amasis MT Pro" w:hAnsi="Amasis MT Pro"/>
+          <w:lang w:val="es-AR"/>
+        </w:rPr>
+        <w:t xml:space="preserve"> -m “mensaje descriptivo de lo que realizamos”</w:t>
       </w:r>
     </w:p>
     <w:p>
@@ -2265,8 +2585,17 @@
           <w:rFonts w:ascii="Amasis MT Pro" w:hAnsi="Amasis MT Pro"/>
           <w:lang w:val="es-AR"/>
         </w:rPr>
-        <w:t xml:space="preserve"> status</w:t>
-      </w:r>
+        <w:t xml:space="preserve"> </w:t>
+      </w:r>
+      <w:proofErr w:type="gramStart"/>
+      <w:r>
+        <w:rPr>
+          <w:rFonts w:ascii="Amasis MT Pro" w:hAnsi="Amasis MT Pro"/>
+          <w:lang w:val="es-AR"/>
+        </w:rPr>
+        <w:t>status</w:t>
+      </w:r>
+      <w:proofErr w:type="gramEnd"/>
       <w:r>
         <w:rPr>
           <w:rFonts w:ascii="Amasis MT Pro" w:hAnsi="Amasis MT Pro"/>
@@ -2618,8 +2947,39 @@
           <w:bCs/>
           <w:lang w:val="es-AR"/>
         </w:rPr>
-        <w:t xml:space="preserve"> log podemos ver un historial de las modificaciones, quien las hizo, donde , fecha y hora exacta.</w:t>
-      </w:r>
+        <w:t xml:space="preserve"> log podemos ver un historial de las modificaciones, quien las hizo, </w:t>
+      </w:r>
+      <w:proofErr w:type="gramStart"/>
+      <w:r>
+        <w:rPr>
+          <w:rFonts w:ascii="Amasis MT Pro" w:hAnsi="Amasis MT Pro"/>
+          <w:b/>
+          <w:bCs/>
+          <w:lang w:val="es-AR"/>
+        </w:rPr>
+        <w:t>donde ,</w:t>
+      </w:r>
+      <w:proofErr w:type="gramEnd"/>
+      <w:r>
+        <w:rPr>
+          <w:rFonts w:ascii="Amasis MT Pro" w:hAnsi="Amasis MT Pro"/>
+          <w:b/>
+          <w:bCs/>
+          <w:lang w:val="es-AR"/>
+        </w:rPr>
+        <w:t xml:space="preserve"> fecha y hora exacta.</w:t>
+      </w:r>
+    </w:p>
+    <w:p>
+      <w:pPr>
+        <w:ind w:left="360"/>
+        <w:rPr>
+          <w:rFonts w:ascii="Amasis MT Pro" w:hAnsi="Amasis MT Pro"/>
+          <w:b/>
+          <w:bCs/>
+          <w:lang w:val="es-AR"/>
+        </w:rPr>
+      </w:pPr>
     </w:p>
     <w:p>
       <w:pPr>

</xml_diff>